<commit_message>
Fixed issue with event.preventDefault and Firefox
</commit_message>
<xml_diff>
--- a/documentation/Dropbox File Store Documentation.docx
+++ b/documentation/Dropbox File Store Documentation.docx
@@ -84,13 +84,6 @@
       <w:r>
         <w:t xml:space="preserve"> button.  </w:t>
       </w:r>
-      <w:proofErr w:type="spellStart"/>
-      <w:proofErr w:type="gramStart"/>
-      <w:r>
-        <w:t>ni</w:t>
-      </w:r>
-      <w:proofErr w:type="spellEnd"/>
-      <w:proofErr w:type="gramEnd"/>
     </w:p>
     <w:p>
       <w:r>
@@ -491,63 +484,26 @@
         <w:pStyle w:val="Heading2"/>
       </w:pPr>
       <w:r>
-        <w:t>Using Files in Your Dropbox Folder</w:t>
-      </w:r>
-    </w:p>
-    <w:p>
-      <w:r>
-        <w:t xml:space="preserve">Once you have completed the setup steps above, setting up EDD to use a file in Dropbox is fairly simple.  Go to the page of the Download you want to </w:t>
+        <w:t>Forcing File Downloads</w:t>
+      </w:r>
+    </w:p>
+    <w:p>
+      <w:r>
+        <w:t xml:space="preserve">By default Dropbox File Store will allow the browser to open supported files (such as audio or video files, PDF documents and straight text files) from within the browser itself.  If you would prefer to have your buyers download the file and then open it from their device then you can check the </w:t>
+      </w:r>
+      <w:r>
+        <w:rPr>
+          <w:b/>
+        </w:rPr>
+        <w:t>Force Download of Files</w:t>
+      </w:r>
+      <w:r>
+        <w:t xml:space="preserve"> setting.  This will add a parameter to the download URL that will force the browser to download and save the file rather than openi</w:t>
       </w:r>
       <w:bookmarkStart w:id="0" w:name="_GoBack"/>
-      <w:r>
-        <w:t>share</w:t>
-      </w:r>
       <w:bookmarkEnd w:id="0"/>
       <w:r>
-        <w:t xml:space="preserve"> and click the Upload a File link like normal.  You will now see two new options on the Upload Media pop-up: </w:t>
-      </w:r>
-      <w:r>
-        <w:rPr>
-          <w:b/>
-        </w:rPr>
-        <w:t>Upload to Dropbox</w:t>
-      </w:r>
-      <w:r>
-        <w:t xml:space="preserve"> and </w:t>
-      </w:r>
-      <w:r>
-        <w:rPr>
-          <w:b/>
-        </w:rPr>
-        <w:t>Dropbox Library</w:t>
-      </w:r>
-      <w:r>
-        <w:rPr>
-          <w:b/>
-        </w:rPr>
-        <w:t>.</w:t>
-      </w:r>
-    </w:p>
-    <w:p>
-      <w:pPr>
-        <w:pStyle w:val="Heading3"/>
-      </w:pPr>
-      <w:r>
-        <w:t>Dropbox Library</w:t>
-      </w:r>
-    </w:p>
-    <w:p>
-      <w:r>
-        <w:t xml:space="preserve">The Dropbox Library allows you to use a file that you already saved to your Dropbox folder outside of WordPress.  Clicking on the </w:t>
-      </w:r>
-      <w:r>
-        <w:rPr>
-          <w:b/>
-        </w:rPr>
-        <w:t>Dropbox Library</w:t>
-      </w:r>
-      <w:r>
-        <w:t xml:space="preserve"> option on the left of the pop-up will display the contents of your Dropbox folder starting at the root folder level.  </w:t>
+        <w:t>ng it.</w:t>
       </w:r>
     </w:p>
     <w:p>
@@ -555,12 +511,11 @@
         <w:rPr>
           <w:noProof/>
         </w:rPr>
-        <w:lastRenderedPageBreak/>
         <w:drawing>
-          <wp:inline distT="0" distB="0" distL="0" distR="0" wp14:anchorId="404E06E0" wp14:editId="0C65674A">
-            <wp:extent cx="5943600" cy="2419350"/>
-            <wp:effectExtent l="0" t="0" r="0" b="0"/>
-            <wp:docPr id="3" name="Picture 3"/>
+          <wp:inline distT="0" distB="0" distL="0" distR="0" wp14:anchorId="0C6FB358" wp14:editId="3863C5E0">
+            <wp:extent cx="5943600" cy="336550"/>
+            <wp:effectExtent l="0" t="0" r="0" b="6350"/>
+            <wp:docPr id="4" name="Picture 4"/>
             <wp:cNvGraphicFramePr>
               <a:graphicFrameLocks xmlns:a="http://schemas.openxmlformats.org/drawingml/2006/main" noChangeAspect="1"/>
             </wp:cNvGraphicFramePr>
@@ -580,7 +535,7 @@
                   <pic:spPr>
                     <a:xfrm>
                       <a:off x="0" y="0"/>
-                      <a:ext cx="5943600" cy="2419350"/>
+                      <a:ext cx="5943600" cy="336550"/>
                     </a:xfrm>
                     <a:prstGeom prst="rect">
                       <a:avLst/>
@@ -594,17 +549,60 @@
       </w:r>
     </w:p>
     <w:p>
-      <w:r>
-        <w:t xml:space="preserve">Navigate through your folders to find the file you want to use and click the </w:t>
-      </w:r>
-      <w:r>
-        <w:rPr>
-          <w:b/>
-        </w:rPr>
-        <w:t>Select</w:t>
-      </w:r>
-      <w:r>
-        <w:t xml:space="preserve"> button to the left of the file name.</w:t>
+      <w:pPr>
+        <w:pStyle w:val="Heading2"/>
+      </w:pPr>
+      <w:r>
+        <w:lastRenderedPageBreak/>
+        <w:t>Using Files in Your Dropbox Folder</w:t>
+      </w:r>
+    </w:p>
+    <w:p>
+      <w:r>
+        <w:t xml:space="preserve">Once you have completed the setup steps above, setting up EDD to use a file in Dropbox is fairly simple.  Go to the page of the Download you want to share and click the Upload a File link like normal.  You will now see two new options on the Upload Media pop-up: </w:t>
+      </w:r>
+      <w:r>
+        <w:rPr>
+          <w:b/>
+        </w:rPr>
+        <w:t>Upload to Dropbox</w:t>
+      </w:r>
+      <w:r>
+        <w:t xml:space="preserve"> and </w:t>
+      </w:r>
+      <w:r>
+        <w:rPr>
+          <w:b/>
+        </w:rPr>
+        <w:t>Dropbox Library</w:t>
+      </w:r>
+      <w:r>
+        <w:rPr>
+          <w:b/>
+        </w:rPr>
+        <w:t>.</w:t>
+      </w:r>
+    </w:p>
+    <w:p>
+      <w:pPr>
+        <w:pStyle w:val="Heading3"/>
+      </w:pPr>
+      <w:r>
+        <w:t>Dropbox Library</w:t>
+      </w:r>
+    </w:p>
+    <w:p>
+      <w:r>
+        <w:t xml:space="preserve">The Dropbox Library allows you to use a file that you already saved to your Dropbox folder outside of WordPress.  Clicking on the </w:t>
+      </w:r>
+      <w:r>
+        <w:rPr>
+          <w:b/>
+        </w:rPr>
+        <w:t>Dropbox Library</w:t>
+      </w:r>
+      <w:r>
+        <w:t xml:space="preserve"> option on the left of the pop-up will display the contents of your Dropbox folder starting at the root folder level.  </w:t>
       </w:r>
     </w:p>
     <w:p>
@@ -613,10 +611,10 @@
           <w:noProof/>
         </w:rPr>
         <w:drawing>
-          <wp:inline distT="0" distB="0" distL="0" distR="0" wp14:anchorId="3C0D5F5B" wp14:editId="4D226840">
-            <wp:extent cx="5943600" cy="3074035"/>
+          <wp:inline distT="0" distB="0" distL="0" distR="0" wp14:anchorId="404E06E0" wp14:editId="0C65674A">
+            <wp:extent cx="5943600" cy="2419350"/>
             <wp:effectExtent l="0" t="0" r="0" b="0"/>
-            <wp:docPr id="5" name="Picture 5"/>
+            <wp:docPr id="3" name="Picture 3"/>
             <wp:cNvGraphicFramePr>
               <a:graphicFrameLocks xmlns:a="http://schemas.openxmlformats.org/drawingml/2006/main" noChangeAspect="1"/>
             </wp:cNvGraphicFramePr>
@@ -636,7 +634,7 @@
                   <pic:spPr>
                     <a:xfrm>
                       <a:off x="0" y="0"/>
-                      <a:ext cx="5943600" cy="3074035"/>
+                      <a:ext cx="5943600" cy="2419350"/>
                     </a:xfrm>
                     <a:prstGeom prst="rect">
                       <a:avLst/>
@@ -650,46 +648,17 @@
       </w:r>
     </w:p>
     <w:p>
-      <w:pPr>
-        <w:pStyle w:val="Heading3"/>
-      </w:pPr>
-      <w:r>
-        <w:t>Upload to Dropbox</w:t>
-      </w:r>
-    </w:p>
-    <w:p>
-      <w:r>
-        <w:t xml:space="preserve">The second option available in the Dropbox </w:t>
-      </w:r>
-      <w:r>
-        <w:t>File Store</w:t>
-      </w:r>
-      <w:r>
-        <w:t xml:space="preserve"> add-on is to upload a file from WordPress to your Dropbox account and then use that file.  This option bypasses the need to put your files in your Dropbox folder outside of WordPress.  </w:t>
-      </w:r>
-    </w:p>
-    <w:p>
-      <w:r>
-        <w:t xml:space="preserve">To upload a file through WordPress, click on the </w:t>
-      </w:r>
-      <w:r>
-        <w:rPr>
-          <w:b/>
-        </w:rPr>
-        <w:t>Upload to Dropbox</w:t>
-      </w:r>
-      <w:r>
-        <w:rPr>
-          <w:b/>
-          <w:i/>
-        </w:rPr>
-        <w:t xml:space="preserve"> </w:t>
-      </w:r>
-      <w:r>
-        <w:t>option on the Upload Media pop-up in WordPress.</w:t>
-      </w:r>
-      <w:r>
-        <w:t xml:space="preserve">  This will display the folder structure of your Dropbox folder along with a button to select the file you want to upload.</w:t>
+      <w:r>
+        <w:t xml:space="preserve">Navigate through your folders to find the file you want to use and click the </w:t>
+      </w:r>
+      <w:r>
+        <w:rPr>
+          <w:b/>
+        </w:rPr>
+        <w:t>Select</w:t>
+      </w:r>
+      <w:r>
+        <w:t xml:space="preserve"> button to the left of the file name.</w:t>
       </w:r>
     </w:p>
     <w:p>
@@ -697,12 +666,11 @@
         <w:rPr>
           <w:noProof/>
         </w:rPr>
-        <w:lastRenderedPageBreak/>
         <w:drawing>
-          <wp:inline distT="0" distB="0" distL="0" distR="0" wp14:anchorId="39D38EE7" wp14:editId="6AECF5F1">
-            <wp:extent cx="5943600" cy="2997200"/>
+          <wp:inline distT="0" distB="0" distL="0" distR="0" wp14:anchorId="3C0D5F5B" wp14:editId="4D226840">
+            <wp:extent cx="5943600" cy="3074035"/>
             <wp:effectExtent l="0" t="0" r="0" b="0"/>
-            <wp:docPr id="7" name="Picture 7"/>
+            <wp:docPr id="5" name="Picture 5"/>
             <wp:cNvGraphicFramePr>
               <a:graphicFrameLocks xmlns:a="http://schemas.openxmlformats.org/drawingml/2006/main" noChangeAspect="1"/>
             </wp:cNvGraphicFramePr>
@@ -722,7 +690,7 @@
                   <pic:spPr>
                     <a:xfrm>
                       <a:off x="0" y="0"/>
-                      <a:ext cx="5943600" cy="2997200"/>
+                      <a:ext cx="5943600" cy="3074035"/>
                     </a:xfrm>
                     <a:prstGeom prst="rect">
                       <a:avLst/>
@@ -736,41 +704,47 @@
       </w:r>
     </w:p>
     <w:p>
-      <w:r>
-        <w:t xml:space="preserve">Navigate to the folder you want the file saved to and click the </w:t>
-      </w:r>
-      <w:r>
-        <w:rPr>
-          <w:b/>
-        </w:rPr>
-        <w:t>Choose File</w:t>
-      </w:r>
-      <w:r>
-        <w:t xml:space="preserve"> button to select the file on your computer.  Once you have selected the file click </w:t>
-      </w:r>
-      <w:r>
-        <w:rPr>
-          <w:b/>
-        </w:rPr>
-        <w:t>Upload</w:t>
-      </w:r>
-      <w:r>
-        <w:rPr>
-          <w:b/>
+      <w:pPr>
+        <w:pStyle w:val="Heading3"/>
+      </w:pPr>
+      <w:r>
+        <w:lastRenderedPageBreak/>
+        <w:t>Upload to Dropbox</w:t>
+      </w:r>
+    </w:p>
+    <w:p>
+      <w:r>
+        <w:t xml:space="preserve">The second option available in the Dropbox </w:t>
+      </w:r>
+      <w:r>
+        <w:t>File Store</w:t>
+      </w:r>
+      <w:r>
+        <w:t xml:space="preserve"> add-on is to upload a file from WordPress to your Dropbox account and then use that file.  This option bypasses the need to put your files in your Dropbox folder outside of WordPress.  </w:t>
+      </w:r>
+    </w:p>
+    <w:p>
+      <w:r>
+        <w:t xml:space="preserve">To upload a file through WordPress, click on the </w:t>
+      </w:r>
+      <w:r>
+        <w:rPr>
+          <w:b/>
+        </w:rPr>
+        <w:t>Upload to Dropbox</w:t>
+      </w:r>
+      <w:r>
+        <w:rPr>
+          <w:b/>
+          <w:i/>
         </w:rPr>
         <w:t xml:space="preserve"> </w:t>
       </w:r>
       <w:r>
-        <w:t xml:space="preserve">and wait while your file is uploaded to your Dropbox folder.  Once it is completed the pop-up will display a success message and a new </w:t>
-      </w:r>
-      <w:r>
-        <w:rPr>
-          <w:b/>
-        </w:rPr>
-        <w:t>Use File</w:t>
-      </w:r>
-      <w:r>
-        <w:t xml:space="preserve"> button.</w:t>
+        <w:t>option on the Upload Media pop-up in WordPress.</w:t>
+      </w:r>
+      <w:r>
+        <w:t xml:space="preserve">  This will display the folder structure of your Dropbox folder along with a button to select the file you want to upload.</w:t>
       </w:r>
     </w:p>
     <w:p>
@@ -779,10 +753,10 @@
           <w:noProof/>
         </w:rPr>
         <w:drawing>
-          <wp:inline distT="0" distB="0" distL="0" distR="0" wp14:anchorId="0A6DFDDF" wp14:editId="0742340D">
-            <wp:extent cx="5943600" cy="3423285"/>
-            <wp:effectExtent l="0" t="0" r="0" b="5715"/>
-            <wp:docPr id="8" name="Picture 8"/>
+          <wp:inline distT="0" distB="0" distL="0" distR="0" wp14:anchorId="39D38EE7" wp14:editId="6AECF5F1">
+            <wp:extent cx="5943600" cy="2997200"/>
+            <wp:effectExtent l="0" t="0" r="0" b="0"/>
+            <wp:docPr id="7" name="Picture 7"/>
             <wp:cNvGraphicFramePr>
               <a:graphicFrameLocks xmlns:a="http://schemas.openxmlformats.org/drawingml/2006/main" noChangeAspect="1"/>
             </wp:cNvGraphicFramePr>
@@ -802,7 +776,7 @@
                   <pic:spPr>
                     <a:xfrm>
                       <a:off x="0" y="0"/>
-                      <a:ext cx="5943600" cy="3423285"/>
+                      <a:ext cx="5943600" cy="2997200"/>
                     </a:xfrm>
                     <a:prstGeom prst="rect">
                       <a:avLst/>
@@ -817,7 +791,31 @@
     </w:p>
     <w:p>
       <w:r>
-        <w:t xml:space="preserve">Click </w:t>
+        <w:t xml:space="preserve">Navigate to the folder you want the file saved to and click the </w:t>
+      </w:r>
+      <w:r>
+        <w:rPr>
+          <w:b/>
+        </w:rPr>
+        <w:t>Choose File</w:t>
+      </w:r>
+      <w:r>
+        <w:t xml:space="preserve"> button to select the file on your computer.  Once you have selected the file click </w:t>
+      </w:r>
+      <w:r>
+        <w:rPr>
+          <w:b/>
+        </w:rPr>
+        <w:t>Upload</w:t>
+      </w:r>
+      <w:r>
+        <w:rPr>
+          <w:b/>
+        </w:rPr>
+        <w:t xml:space="preserve"> </w:t>
+      </w:r>
+      <w:r>
+        <w:t xml:space="preserve">and wait while your file is uploaded to your Dropbox folder.  Once it is completed the pop-up will display a success message and a new </w:t>
       </w:r>
       <w:r>
         <w:rPr>
@@ -826,79 +824,20 @@
         <w:t>Use File</w:t>
       </w:r>
       <w:r>
-        <w:t xml:space="preserve"> to select the file you just uploaded as the file to use on your download.</w:t>
-      </w:r>
-    </w:p>
-    <w:p>
-      <w:pPr>
-        <w:rPr>
-          <w:i/>
-        </w:rPr>
-      </w:pPr>
-      <w:r>
-        <w:rPr>
-          <w:i/>
-        </w:rPr>
-        <w:t xml:space="preserve">Please note: If there is already a file located in the folder you selected with the same name as the file you are uploading then the new file will have a number appended to it to make the filename unique.  This will </w:t>
-      </w:r>
-      <w:r>
-        <w:rPr>
-          <w:i/>
+        <w:t xml:space="preserve"> button.</w:t>
+      </w:r>
+    </w:p>
+    <w:p>
+      <w:r>
+        <w:rPr>
+          <w:noProof/>
         </w:rPr>
         <w:lastRenderedPageBreak/>
-        <w:t xml:space="preserve">take the form of </w:t>
-      </w:r>
-      <w:r>
-        <w:t xml:space="preserve">filename (1).ext.  </w:t>
-      </w:r>
-      <w:r>
-        <w:rPr>
-          <w:i/>
-        </w:rPr>
-        <w:t>If you don’t wish to share the file with this name then you will need to first remove the duplicate or upload it to a different folder.</w:t>
-      </w:r>
-    </w:p>
-    <w:p>
-      <w:pPr>
-        <w:pStyle w:val="Heading3"/>
-      </w:pPr>
-      <w:r>
-        <w:t>Using Your File</w:t>
-      </w:r>
-    </w:p>
-    <w:p>
-      <w:r>
-        <w:t xml:space="preserve">With either option, once the </w:t>
-      </w:r>
-      <w:r>
-        <w:rPr>
-          <w:b/>
-        </w:rPr>
-        <w:t>Upload Media</w:t>
-      </w:r>
-      <w:r>
-        <w:t xml:space="preserve"> pop-up closes the details for your file will be saved as a file on your download.  Click </w:t>
-      </w:r>
-      <w:r>
-        <w:rPr>
-          <w:b/>
-        </w:rPr>
-        <w:t>Update</w:t>
-      </w:r>
-      <w:r>
-        <w:t xml:space="preserve"> when you are done with your changes and your users will now download this file from your Dropbox folder.</w:t>
-      </w:r>
-    </w:p>
-    <w:p>
-      <w:r>
-        <w:rPr>
-          <w:noProof/>
-        </w:rPr>
         <w:drawing>
-          <wp:inline distT="0" distB="0" distL="0" distR="0" wp14:anchorId="37A64FDA" wp14:editId="4EA4FBB8">
-            <wp:extent cx="5943600" cy="1637030"/>
-            <wp:effectExtent l="0" t="0" r="0" b="1270"/>
-            <wp:docPr id="9" name="Picture 9"/>
+          <wp:inline distT="0" distB="0" distL="0" distR="0" wp14:anchorId="0A6DFDDF" wp14:editId="0742340D">
+            <wp:extent cx="5943600" cy="3423285"/>
+            <wp:effectExtent l="0" t="0" r="0" b="5715"/>
+            <wp:docPr id="8" name="Picture 8"/>
             <wp:cNvGraphicFramePr>
               <a:graphicFrameLocks xmlns:a="http://schemas.openxmlformats.org/drawingml/2006/main" noChangeAspect="1"/>
             </wp:cNvGraphicFramePr>
@@ -918,6 +857,115 @@
                   <pic:spPr>
                     <a:xfrm>
                       <a:off x="0" y="0"/>
+                      <a:ext cx="5943600" cy="3423285"/>
+                    </a:xfrm>
+                    <a:prstGeom prst="rect">
+                      <a:avLst/>
+                    </a:prstGeom>
+                  </pic:spPr>
+                </pic:pic>
+              </a:graphicData>
+            </a:graphic>
+          </wp:inline>
+        </w:drawing>
+      </w:r>
+    </w:p>
+    <w:p>
+      <w:r>
+        <w:t xml:space="preserve">Click </w:t>
+      </w:r>
+      <w:r>
+        <w:rPr>
+          <w:b/>
+        </w:rPr>
+        <w:t>Use File</w:t>
+      </w:r>
+      <w:r>
+        <w:t xml:space="preserve"> to select the file you just uploaded as the file to use on your download.</w:t>
+      </w:r>
+    </w:p>
+    <w:p>
+      <w:pPr>
+        <w:rPr>
+          <w:i/>
+        </w:rPr>
+      </w:pPr>
+      <w:r>
+        <w:rPr>
+          <w:i/>
+        </w:rPr>
+        <w:t xml:space="preserve">Please note: If there is already a file located in the folder you selected with the same name as the file you are uploading then the new file will have a number appended to it to make the filename unique.  This will take the form of </w:t>
+      </w:r>
+      <w:r>
+        <w:t xml:space="preserve">filename (1).ext.  </w:t>
+      </w:r>
+      <w:r>
+        <w:rPr>
+          <w:i/>
+        </w:rPr>
+        <w:t>If you don’t wish to share the file with this name then you will need to first remove the duplicate or upload it to a different folder.</w:t>
+      </w:r>
+    </w:p>
+    <w:p>
+      <w:pPr>
+        <w:pStyle w:val="Heading3"/>
+      </w:pPr>
+      <w:r>
+        <w:t>Using Your File</w:t>
+      </w:r>
+    </w:p>
+    <w:p>
+      <w:r>
+        <w:t xml:space="preserve">With either option, once the </w:t>
+      </w:r>
+      <w:r>
+        <w:rPr>
+          <w:b/>
+        </w:rPr>
+        <w:t>Upload Media</w:t>
+      </w:r>
+      <w:r>
+        <w:t xml:space="preserve"> pop-up closes the details for your file will be saved as a file on your download.  Click </w:t>
+      </w:r>
+      <w:r>
+        <w:rPr>
+          <w:b/>
+        </w:rPr>
+        <w:t>Update</w:t>
+      </w:r>
+      <w:r>
+        <w:t xml:space="preserve"> when you are done with your changes and your users will now download this file from your Dropbox folder.</w:t>
+      </w:r>
+    </w:p>
+    <w:p>
+      <w:r>
+        <w:rPr>
+          <w:noProof/>
+        </w:rPr>
+        <w:drawing>
+          <wp:inline distT="0" distB="0" distL="0" distR="0" wp14:anchorId="37A64FDA" wp14:editId="4EA4FBB8">
+            <wp:extent cx="5943600" cy="1637030"/>
+            <wp:effectExtent l="0" t="0" r="0" b="1270"/>
+            <wp:docPr id="9" name="Picture 9"/>
+            <wp:cNvGraphicFramePr>
+              <a:graphicFrameLocks xmlns:a="http://schemas.openxmlformats.org/drawingml/2006/main" noChangeAspect="1"/>
+            </wp:cNvGraphicFramePr>
+            <a:graphic xmlns:a="http://schemas.openxmlformats.org/drawingml/2006/main">
+              <a:graphicData uri="http://schemas.openxmlformats.org/drawingml/2006/picture">
+                <pic:pic xmlns:pic="http://schemas.openxmlformats.org/drawingml/2006/picture">
+                  <pic:nvPicPr>
+                    <pic:cNvPr id="1" name=""/>
+                    <pic:cNvPicPr/>
+                  </pic:nvPicPr>
+                  <pic:blipFill>
+                    <a:blip r:embed="rId14"/>
+                    <a:stretch>
+                      <a:fillRect/>
+                    </a:stretch>
+                  </pic:blipFill>
+                  <pic:spPr>
+                    <a:xfrm>
+                      <a:off x="0" y="0"/>
                       <a:ext cx="5943600" cy="1637030"/>
                     </a:xfrm>
                     <a:prstGeom prst="rect">
@@ -949,6 +997,7 @@
         <w:pStyle w:val="Heading2"/>
       </w:pPr>
       <w:r>
+        <w:lastRenderedPageBreak/>
         <w:t>Troubleshooting</w:t>
       </w:r>
     </w:p>
@@ -1017,7 +1066,7 @@
       <w:r>
         <w:t xml:space="preserve">.  Please see </w:t>
       </w:r>
-      <w:hyperlink r:id="rId14" w:history="1">
+      <w:hyperlink r:id="rId15" w:history="1">
         <w:r>
           <w:rPr>
             <w:rStyle w:val="Hyperlink"/>
@@ -1881,7 +1930,7 @@
 </file>
 
 <file path=customXml/itemProps1.xml><?xml version="1.0" encoding="utf-8"?>
-<ds:datastoreItem xmlns:ds="http://schemas.openxmlformats.org/officeDocument/2006/customXml" ds:itemID="{55C493C1-6A15-434B-AA0E-EF29515C40E3}">
+<ds:datastoreItem xmlns:ds="http://schemas.openxmlformats.org/officeDocument/2006/customXml" ds:itemID="{2954E9D8-1A1C-4B5C-8F43-588280BE75CA}">
   <ds:schemaRefs>
     <ds:schemaRef ds:uri="http://schemas.openxmlformats.org/officeDocument/2006/bibliography"/>
   </ds:schemaRefs>

</xml_diff>